<commit_message>
report fixes + tests results
</commit_message>
<xml_diff>
--- a/отчет.docx
+++ b/отчет.docx
@@ -337,6 +337,7 @@
     <w:sdt>
       <w:sdtPr>
         <w:rPr>
+          <w:rFonts w:asciiTheme="minorHAnsi" w:hAnsiTheme="minorHAnsi" w:cstheme="minorBidi"/>
           <w:sz w:val="22"/>
           <w:szCs w:val="22"/>
           <w:lang w:eastAsia="en-US"/>
@@ -389,7 +390,7 @@
             </w:rPr>
             <w:fldChar w:fldCharType="separate"/>
           </w:r>
-          <w:hyperlink w:anchor="_Toc199493689" w:history="1">
+          <w:hyperlink w:anchor="_Toc199696169" w:history="1">
             <w:r>
               <w:rPr>
                 <w:rStyle w:val="a8"/>
@@ -412,7 +413,7 @@
               <w:rPr>
                 <w:webHidden/>
               </w:rPr>
-              <w:instrText xml:space="preserve"> PAGEREF _Toc199493689 \h </w:instrText>
+              <w:instrText xml:space="preserve"> PAGEREF _Toc199696169 \h </w:instrText>
             </w:r>
             <w:r>
               <w:rPr>
@@ -443,7 +444,7 @@
           <w:pPr>
             <w:pStyle w:val="12"/>
           </w:pPr>
-          <w:hyperlink w:anchor="_Toc199493690" w:history="1">
+          <w:hyperlink w:anchor="_Toc199696170" w:history="1">
             <w:r>
               <w:rPr>
                 <w:rStyle w:val="a8"/>
@@ -466,7 +467,7 @@
               <w:rPr>
                 <w:webHidden/>
               </w:rPr>
-              <w:instrText xml:space="preserve"> PAGEREF _Toc199493690 \h </w:instrText>
+              <w:instrText xml:space="preserve"> PAGEREF _Toc199696170 \h </w:instrText>
             </w:r>
             <w:r>
               <w:rPr>
@@ -507,7 +508,7 @@
               <w:szCs w:val="28"/>
             </w:rPr>
           </w:pPr>
-          <w:hyperlink w:anchor="_Toc199493691" w:history="1">
+          <w:hyperlink w:anchor="_Toc199696171" w:history="1">
             <w:r>
               <w:rPr>
                 <w:rStyle w:val="a8"/>
@@ -565,7 +566,7 @@
                 <w:sz w:val="28"/>
                 <w:szCs w:val="28"/>
               </w:rPr>
-              <w:instrText xml:space="preserve"> PAGEREF _Toc199493691 \h </w:instrText>
+              <w:instrText xml:space="preserve"> PAGEREF _Toc199696171 \h </w:instrText>
             </w:r>
             <w:r>
               <w:rPr>
@@ -622,7 +623,7 @@
               <w:szCs w:val="28"/>
             </w:rPr>
           </w:pPr>
-          <w:hyperlink w:anchor="_Toc199493692" w:history="1">
+          <w:hyperlink w:anchor="_Toc199696172" w:history="1">
             <w:r>
               <w:rPr>
                 <w:rStyle w:val="a8"/>
@@ -680,7 +681,7 @@
                 <w:sz w:val="28"/>
                 <w:szCs w:val="28"/>
               </w:rPr>
-              <w:instrText xml:space="preserve"> PAGEREF _Toc199493692 \h </w:instrText>
+              <w:instrText xml:space="preserve"> PAGEREF _Toc199696172 \h </w:instrText>
             </w:r>
             <w:r>
               <w:rPr>
@@ -709,7 +710,7 @@
                 <w:sz w:val="28"/>
                 <w:szCs w:val="28"/>
               </w:rPr>
-              <w:t>5</w:t>
+              <w:t>6</w:t>
             </w:r>
             <w:r>
               <w:rPr>
@@ -727,7 +728,7 @@
           <w:pPr>
             <w:pStyle w:val="12"/>
           </w:pPr>
-          <w:hyperlink w:anchor="_Toc199493693" w:history="1">
+          <w:hyperlink w:anchor="_Toc199696173" w:history="1">
             <w:r>
               <w:rPr>
                 <w:rStyle w:val="a8"/>
@@ -750,7 +751,7 @@
               <w:rPr>
                 <w:webHidden/>
               </w:rPr>
-              <w:instrText xml:space="preserve"> PAGEREF _Toc199493693 \h </w:instrText>
+              <w:instrText xml:space="preserve"> PAGEREF _Toc199696173 \h </w:instrText>
             </w:r>
             <w:r>
               <w:rPr>
@@ -767,7 +768,7 @@
               <w:rPr>
                 <w:webHidden/>
               </w:rPr>
-              <w:t>6</w:t>
+              <w:t>7</w:t>
             </w:r>
             <w:r>
               <w:rPr>
@@ -790,7 +791,7 @@
               <w:szCs w:val="28"/>
             </w:rPr>
           </w:pPr>
-          <w:hyperlink w:anchor="_Toc199493694" w:history="1">
+          <w:hyperlink w:anchor="_Toc199696174" w:history="1">
             <w:r>
               <w:rPr>
                 <w:rStyle w:val="a8"/>
@@ -829,7 +830,7 @@
                 <w:sz w:val="28"/>
                 <w:szCs w:val="28"/>
               </w:rPr>
-              <w:instrText xml:space="preserve"> PAGEREF _Toc199493694 \h </w:instrText>
+              <w:instrText xml:space="preserve"> PAGEREF _Toc199696174 \h </w:instrText>
             </w:r>
             <w:r>
               <w:rPr>
@@ -858,7 +859,7 @@
                 <w:sz w:val="28"/>
                 <w:szCs w:val="28"/>
               </w:rPr>
-              <w:t>6</w:t>
+              <w:t>7</w:t>
             </w:r>
             <w:r>
               <w:rPr>
@@ -885,7 +886,7 @@
               <w:szCs w:val="28"/>
             </w:rPr>
           </w:pPr>
-          <w:hyperlink w:anchor="_Toc199493695" w:history="1">
+          <w:hyperlink w:anchor="_Toc199696175" w:history="1">
             <w:r>
               <w:rPr>
                 <w:rStyle w:val="a8"/>
@@ -924,7 +925,7 @@
                 <w:sz w:val="28"/>
                 <w:szCs w:val="28"/>
               </w:rPr>
-              <w:instrText xml:space="preserve"> PAGEREF _Toc199493695 \h </w:instrText>
+              <w:instrText xml:space="preserve"> PAGEREF _Toc199696175 \h </w:instrText>
             </w:r>
             <w:r>
               <w:rPr>
@@ -953,7 +954,7 @@
                 <w:sz w:val="28"/>
                 <w:szCs w:val="28"/>
               </w:rPr>
-              <w:t>7</w:t>
+              <w:t>8</w:t>
             </w:r>
             <w:r>
               <w:rPr>
@@ -980,7 +981,7 @@
               <w:szCs w:val="28"/>
             </w:rPr>
           </w:pPr>
-          <w:hyperlink w:anchor="_Toc199493696" w:history="1">
+          <w:hyperlink w:anchor="_Toc199696176" w:history="1">
             <w:r>
               <w:rPr>
                 <w:rStyle w:val="a8"/>
@@ -1019,7 +1020,7 @@
                 <w:sz w:val="28"/>
                 <w:szCs w:val="28"/>
               </w:rPr>
-              <w:instrText xml:space="preserve"> PAGEREF _Toc199493696 \h </w:instrText>
+              <w:instrText xml:space="preserve"> PAGEREF _Toc199696176 \h </w:instrText>
             </w:r>
             <w:r>
               <w:rPr>
@@ -1048,7 +1049,7 @@
                 <w:sz w:val="28"/>
                 <w:szCs w:val="28"/>
               </w:rPr>
-              <w:t>8</w:t>
+              <w:t>9</w:t>
             </w:r>
             <w:r>
               <w:rPr>
@@ -1075,7 +1076,7 @@
               <w:szCs w:val="28"/>
             </w:rPr>
           </w:pPr>
-          <w:hyperlink w:anchor="_Toc199493697" w:history="1">
+          <w:hyperlink w:anchor="_Toc199696177" w:history="1">
             <w:r>
               <w:rPr>
                 <w:rStyle w:val="a8"/>
@@ -1114,7 +1115,7 @@
                 <w:sz w:val="28"/>
                 <w:szCs w:val="28"/>
               </w:rPr>
-              <w:instrText xml:space="preserve"> PAGEREF _Toc199493697 \h </w:instrText>
+              <w:instrText xml:space="preserve"> PAGEREF _Toc199696177 \h </w:instrText>
             </w:r>
             <w:r>
               <w:rPr>
@@ -1143,7 +1144,7 @@
                 <w:sz w:val="28"/>
                 <w:szCs w:val="28"/>
               </w:rPr>
-              <w:t>8</w:t>
+              <w:t>9</w:t>
             </w:r>
             <w:r>
               <w:rPr>
@@ -1170,7 +1171,7 @@
               <w:szCs w:val="28"/>
             </w:rPr>
           </w:pPr>
-          <w:hyperlink w:anchor="_Toc199493698" w:history="1">
+          <w:hyperlink w:anchor="_Toc199696178" w:history="1">
             <w:r>
               <w:rPr>
                 <w:rStyle w:val="a8"/>
@@ -1209,7 +1210,7 @@
                 <w:sz w:val="28"/>
                 <w:szCs w:val="28"/>
               </w:rPr>
-              <w:instrText xml:space="preserve"> PAGEREF _Toc199493698 \h </w:instrText>
+              <w:instrText xml:space="preserve"> PAGEREF _Toc199696178 \h </w:instrText>
             </w:r>
             <w:r>
               <w:rPr>
@@ -1238,7 +1239,7 @@
                 <w:sz w:val="28"/>
                 <w:szCs w:val="28"/>
               </w:rPr>
-              <w:t>9</w:t>
+              <w:t>10</w:t>
             </w:r>
             <w:r>
               <w:rPr>
@@ -1265,7 +1266,7 @@
               <w:szCs w:val="28"/>
             </w:rPr>
           </w:pPr>
-          <w:hyperlink w:anchor="_Toc199493699" w:history="1">
+          <w:hyperlink w:anchor="_Toc199696179" w:history="1">
             <w:r>
               <w:rPr>
                 <w:rStyle w:val="a8"/>
@@ -1304,7 +1305,7 @@
                 <w:sz w:val="28"/>
                 <w:szCs w:val="28"/>
               </w:rPr>
-              <w:instrText xml:space="preserve"> PAGEREF _Toc199493699 \h </w:instrText>
+              <w:instrText xml:space="preserve"> PAGEREF _Toc199696179 \h </w:instrText>
             </w:r>
             <w:r>
               <w:rPr>
@@ -1333,7 +1334,7 @@
                 <w:sz w:val="28"/>
                 <w:szCs w:val="28"/>
               </w:rPr>
-              <w:t>9</w:t>
+              <w:t>10</w:t>
             </w:r>
             <w:r>
               <w:rPr>
@@ -1360,7 +1361,7 @@
               <w:szCs w:val="28"/>
             </w:rPr>
           </w:pPr>
-          <w:hyperlink w:anchor="_Toc199493700" w:history="1">
+          <w:hyperlink w:anchor="_Toc199696180" w:history="1">
             <w:r>
               <w:rPr>
                 <w:rStyle w:val="a8"/>
@@ -1399,7 +1400,7 @@
                 <w:sz w:val="28"/>
                 <w:szCs w:val="28"/>
               </w:rPr>
-              <w:instrText xml:space="preserve"> PAGEREF _Toc199493700 \h </w:instrText>
+              <w:instrText xml:space="preserve"> PAGEREF _Toc199696180 \h </w:instrText>
             </w:r>
             <w:r>
               <w:rPr>
@@ -1428,7 +1429,7 @@
                 <w:sz w:val="28"/>
                 <w:szCs w:val="28"/>
               </w:rPr>
-              <w:t>10</w:t>
+              <w:t>11</w:t>
             </w:r>
             <w:r>
               <w:rPr>
@@ -1455,7 +1456,7 @@
               <w:szCs w:val="28"/>
             </w:rPr>
           </w:pPr>
-          <w:hyperlink w:anchor="_Toc199493701" w:history="1">
+          <w:hyperlink w:anchor="_Toc199696181" w:history="1">
             <w:r>
               <w:rPr>
                 <w:rStyle w:val="a8"/>
@@ -1494,7 +1495,7 @@
                 <w:sz w:val="28"/>
                 <w:szCs w:val="28"/>
               </w:rPr>
-              <w:instrText xml:space="preserve"> PAGEREF _Toc199493701 \h </w:instrText>
+              <w:instrText xml:space="preserve"> PAGEREF _Toc199696181 \h </w:instrText>
             </w:r>
             <w:r>
               <w:rPr>
@@ -1523,7 +1524,7 @@
                 <w:sz w:val="28"/>
                 <w:szCs w:val="28"/>
               </w:rPr>
-              <w:t>10</w:t>
+              <w:t>11</w:t>
             </w:r>
             <w:r>
               <w:rPr>
@@ -1550,7 +1551,7 @@
               <w:szCs w:val="28"/>
             </w:rPr>
           </w:pPr>
-          <w:hyperlink w:anchor="_Toc199493702" w:history="1">
+          <w:hyperlink w:anchor="_Toc199696182" w:history="1">
             <w:r>
               <w:rPr>
                 <w:rStyle w:val="a8"/>
@@ -1589,7 +1590,7 @@
                 <w:sz w:val="28"/>
                 <w:szCs w:val="28"/>
               </w:rPr>
-              <w:instrText xml:space="preserve"> PAGEREF _Toc199493702 \h </w:instrText>
+              <w:instrText xml:space="preserve"> PAGEREF _Toc199696182 \h </w:instrText>
             </w:r>
             <w:r>
               <w:rPr>
@@ -1618,7 +1619,7 @@
                 <w:sz w:val="28"/>
                 <w:szCs w:val="28"/>
               </w:rPr>
-              <w:t>11</w:t>
+              <w:t>12</w:t>
             </w:r>
             <w:r>
               <w:rPr>
@@ -1636,7 +1637,7 @@
           <w:pPr>
             <w:pStyle w:val="12"/>
           </w:pPr>
-          <w:hyperlink w:anchor="_Toc199493703" w:history="1">
+          <w:hyperlink w:anchor="_Toc199696183" w:history="1">
             <w:r>
               <w:rPr>
                 <w:rStyle w:val="a8"/>
@@ -1659,7 +1660,7 @@
               <w:rPr>
                 <w:webHidden/>
               </w:rPr>
-              <w:instrText xml:space="preserve"> PAGEREF _Toc199493703 \h </w:instrText>
+              <w:instrText xml:space="preserve"> PAGEREF _Toc199696183 \h </w:instrText>
             </w:r>
             <w:r>
               <w:rPr>
@@ -1676,7 +1677,7 @@
               <w:rPr>
                 <w:webHidden/>
               </w:rPr>
-              <w:t>12</w:t>
+              <w:t>13</w:t>
             </w:r>
             <w:r>
               <w:rPr>
@@ -1699,7 +1700,7 @@
               <w:szCs w:val="28"/>
             </w:rPr>
           </w:pPr>
-          <w:hyperlink w:anchor="_Toc199493704" w:history="1">
+          <w:hyperlink w:anchor="_Toc199696184" w:history="1">
             <w:r>
               <w:rPr>
                 <w:rStyle w:val="a8"/>
@@ -1738,7 +1739,7 @@
                 <w:sz w:val="28"/>
                 <w:szCs w:val="28"/>
               </w:rPr>
-              <w:instrText xml:space="preserve"> PAGEREF _Toc199493704 \h </w:instrText>
+              <w:instrText xml:space="preserve"> PAGEREF _Toc199696184 \h </w:instrText>
             </w:r>
             <w:r>
               <w:rPr>
@@ -1767,7 +1768,7 @@
                 <w:sz w:val="28"/>
                 <w:szCs w:val="28"/>
               </w:rPr>
-              <w:t>12</w:t>
+              <w:t>13</w:t>
             </w:r>
             <w:r>
               <w:rPr>
@@ -1785,7 +1786,7 @@
           <w:pPr>
             <w:pStyle w:val="12"/>
           </w:pPr>
-          <w:hyperlink w:anchor="_Toc199493705" w:history="1">
+          <w:hyperlink w:anchor="_Toc199696185" w:history="1">
             <w:r>
               <w:rPr>
                 <w:rStyle w:val="a8"/>
@@ -1808,7 +1809,7 @@
               <w:rPr>
                 <w:webHidden/>
               </w:rPr>
-              <w:instrText xml:space="preserve"> PAGEREF _Toc199493705 \h </w:instrText>
+              <w:instrText xml:space="preserve"> PAGEREF _Toc199696185 \h </w:instrText>
             </w:r>
             <w:r>
               <w:rPr>
@@ -1825,7 +1826,7 @@
               <w:rPr>
                 <w:webHidden/>
               </w:rPr>
-              <w:t>13</w:t>
+              <w:t>14</w:t>
             </w:r>
             <w:r>
               <w:rPr>
@@ -1839,7 +1840,7 @@
           <w:pPr>
             <w:pStyle w:val="12"/>
           </w:pPr>
-          <w:hyperlink w:anchor="_Toc199493706" w:history="1">
+          <w:hyperlink w:anchor="_Toc199696186" w:history="1">
             <w:r>
               <w:rPr>
                 <w:rStyle w:val="a8"/>
@@ -1862,7 +1863,7 @@
               <w:rPr>
                 <w:webHidden/>
               </w:rPr>
-              <w:instrText xml:space="preserve"> PAGEREF _Toc199493706 \h </w:instrText>
+              <w:instrText xml:space="preserve"> PAGEREF _Toc199696186 \h </w:instrText>
             </w:r>
             <w:r>
               <w:rPr>
@@ -1879,7 +1880,7 @@
               <w:rPr>
                 <w:webHidden/>
               </w:rPr>
-              <w:t>14</w:t>
+              <w:t>15</w:t>
             </w:r>
             <w:r>
               <w:rPr>
@@ -1939,7 +1940,7 @@
       </w:pPr>
       <w:bookmarkStart w:id="0" w:name="_Toc199442808"/>
       <w:bookmarkStart w:id="1" w:name="_Toc199450448"/>
-      <w:bookmarkStart w:id="2" w:name="_Toc199493689"/>
+      <w:bookmarkStart w:id="2" w:name="_Toc199696169"/>
       <w:r>
         <w:lastRenderedPageBreak/>
         <w:t>ВВЕДЕНИЕ</w:t>
@@ -2233,7 +2234,7 @@
       </w:r>
       <w:bookmarkStart w:id="3" w:name="_Toc199442809"/>
       <w:bookmarkStart w:id="4" w:name="_Toc199450449"/>
-      <w:bookmarkStart w:id="5" w:name="_Toc199493690"/>
+      <w:bookmarkStart w:id="5" w:name="_Toc199696170"/>
       <w:r>
         <w:lastRenderedPageBreak/>
         <w:t>Раздел 1. Исследование предметной области</w:t>
@@ -2256,7 +2257,7 @@
       </w:pPr>
       <w:bookmarkStart w:id="6" w:name="_Toc199442810"/>
       <w:bookmarkStart w:id="7" w:name="_Toc199450450"/>
-      <w:bookmarkStart w:id="8" w:name="_Toc199493691"/>
+      <w:bookmarkStart w:id="8" w:name="_Toc199696171"/>
       <w:r>
         <w:rPr>
           <w:lang w:val="ru-RU"/>
@@ -2288,6 +2289,78 @@
         <w:pStyle w:val="ae"/>
       </w:pPr>
       <w:r>
+        <w:t>История интернета началась в 1960-х годах в США как военный и научный проект. Агентство DARPA (</w:t>
+      </w:r>
+      <w:proofErr w:type="spellStart"/>
+      <w:r>
+        <w:t>Defense</w:t>
+      </w:r>
+      <w:proofErr w:type="spellEnd"/>
+      <w:r>
+        <w:t xml:space="preserve"> </w:t>
+      </w:r>
+      <w:proofErr w:type="spellStart"/>
+      <w:r>
+        <w:t>Advanced</w:t>
+      </w:r>
+      <w:proofErr w:type="spellEnd"/>
+      <w:r>
+        <w:t xml:space="preserve"> </w:t>
+      </w:r>
+      <w:proofErr w:type="spellStart"/>
+      <w:r>
+        <w:t>Research</w:t>
+      </w:r>
+      <w:proofErr w:type="spellEnd"/>
+      <w:r>
+        <w:t xml:space="preserve"> </w:t>
+      </w:r>
+      <w:proofErr w:type="spellStart"/>
+      <w:r>
+        <w:t>Projects</w:t>
+      </w:r>
+      <w:proofErr w:type="spellEnd"/>
+      <w:r>
+        <w:t xml:space="preserve"> </w:t>
+      </w:r>
+      <w:proofErr w:type="spellStart"/>
+      <w:r>
+        <w:t>Agency</w:t>
+      </w:r>
+      <w:proofErr w:type="spellEnd"/>
+      <w:r>
+        <w:t xml:space="preserve">) разработало ARPANET — первую сеть, использующую технологию пакетной передачи данных. В 1969 году было отправлено первое сообщение между компьютерами в Калифорнийском университете и </w:t>
+      </w:r>
+      <w:proofErr w:type="spellStart"/>
+      <w:r>
+        <w:t>Стэнфордском</w:t>
+      </w:r>
+      <w:proofErr w:type="spellEnd"/>
+      <w:r>
+        <w:t xml:space="preserve"> исследовательском институте. К 1980-м годам ARPANET расширилась, а появление протокола TCP/IP стандартизировало обмен данными, заложив основу современного интернета.</w:t>
+      </w:r>
+    </w:p>
+    <w:p>
+      <w:pPr>
+        <w:pStyle w:val="ae"/>
+      </w:pPr>
+      <w:r>
+        <w:t xml:space="preserve">В 1990-х годах интернет стал общедоступным благодаря изобретению Всемирной паутины Тимом </w:t>
+      </w:r>
+      <w:proofErr w:type="spellStart"/>
+      <w:r>
+        <w:t>Бернерсом</w:t>
+      </w:r>
+      <w:proofErr w:type="spellEnd"/>
+      <w:r>
+        <w:t>-Ли. Веб-страницы и браузеры сделали сеть удобной для пользователей. Коммерческие компании начали развивать онлайн-сервисы, а к 2000-м годам интернет превратился в глобальную среду для общения, бизнеса и развлечений.</w:t>
+      </w:r>
+    </w:p>
+    <w:p>
+      <w:pPr>
+        <w:pStyle w:val="ae"/>
+      </w:pPr>
+      <w:r>
         <w:t>Интернет-ресурс (веб-ресурсы, веб-сайты, веб-сервисы, сайты) – это совокупность интегрированных средств технического и программно-аппаратного характера, а также информации, предназначенной для публикации во Всемирной паутине. Интернет-ресурс может содержать информацию в текстовой, графической и мультимедийной форме. Каждый интернет-ресурс должен иметь уникальный адрес, который позволяет найти его в Сети.</w:t>
       </w:r>
     </w:p>
@@ -2296,6 +2369,7 @@
         <w:pStyle w:val="ae"/>
       </w:pPr>
       <w:r>
+        <w:lastRenderedPageBreak/>
         <w:t xml:space="preserve">К </w:t>
       </w:r>
       <w:r>
@@ -2315,19 +2389,58 @@
     </w:p>
     <w:p>
       <w:pPr>
-        <w:spacing w:line="360" w:lineRule="auto"/>
-        <w:rPr>
-          <w:rFonts w:ascii="Times New Roman" w:hAnsi="Times New Roman" w:cs="Times New Roman"/>
-          <w:sz w:val="32"/>
-        </w:rPr>
-      </w:pPr>
+        <w:pStyle w:val="ae"/>
+      </w:pPr>
+      <w:r>
+        <w:t>Одними из самых популярных типов ресурсов стали сайты-энциклопедии.</w:t>
+      </w:r>
+    </w:p>
+    <w:p>
+      <w:pPr>
+        <w:pStyle w:val="ae"/>
+      </w:pPr>
+      <w:r>
+        <w:t>Сетевая энциклопедия, интернет-энциклопедия или онлайн-энциклопедия — цифровая энциклопедия, к которой открыт доступ из сети Интернет.</w:t>
+      </w:r>
+    </w:p>
+    <w:p>
+      <w:pPr>
+        <w:pStyle w:val="ae"/>
+      </w:pPr>
+      <w:r>
+        <w:t>Виртуальная форма представления энциклопедической информации открыла новые перспективы в развитии изданий данного жанра, разрешила изменение формата (поиск по запросу без листания страниц, поиск по изображениям, больший объём текста, ссылки, отсутствие необходимости в сокращениях ради экономии бумаги) и увеличила доступность для широкой общественности, как в части свободного доступа к информации, так и в части участия общественности в формировании контента.</w:t>
+      </w:r>
+    </w:p>
+    <w:p>
+      <w:pPr>
+        <w:pStyle w:val="ae"/>
+      </w:pPr>
+      <w:r>
+        <w:t>Сетевые энциклопедии, как и бума</w:t>
+      </w:r>
+      <w:r>
+        <w:t xml:space="preserve">жные, могут быть как универсальными, </w:t>
+      </w:r>
+      <w:r>
+        <w:t>так и предметными. По способу создания сетевые энциклопедии можно разделить на две большие группы: создаваемые с нуля для интернета и оцифрованные и выложенные в сеть копии бумажных энциклопедий. Как правило, вторые ориентированы только на предъявление информации, в то время как первые интерактивны и позволяют своим читателям быть также и редакторами.</w:t>
+      </w:r>
       <w:bookmarkStart w:id="9" w:name="_Toc199442811"/>
-      <w:r>
-        <w:rPr>
-          <w:rFonts w:ascii="Times New Roman" w:hAnsi="Times New Roman" w:cs="Times New Roman"/>
-        </w:rPr>
-        <w:br w:type="page"/>
-      </w:r>
+    </w:p>
+    <w:p>
+      <w:pPr>
+        <w:pStyle w:val="ae"/>
+      </w:pPr>
+      <w:r>
+        <w:t>По данным на апрель 2025 года, самый популярный сайт в категории «Словари и энциклопедии» —</w:t>
+      </w:r>
+      <w:r>
+        <w:t xml:space="preserve"> </w:t>
+      </w:r>
+      <w:r>
+        <w:t xml:space="preserve">wikipedia.org. </w:t>
+      </w:r>
+      <w:bookmarkStart w:id="10" w:name="_GoBack"/>
+      <w:bookmarkEnd w:id="10"/>
     </w:p>
     <w:p>
       <w:pPr>
@@ -2341,8 +2454,8 @@
           <w:lang w:val="ru-RU"/>
         </w:rPr>
       </w:pPr>
-      <w:bookmarkStart w:id="10" w:name="_Toc199450451"/>
-      <w:bookmarkStart w:id="11" w:name="_Toc199493692"/>
+      <w:bookmarkStart w:id="11" w:name="_Toc199450451"/>
+      <w:bookmarkStart w:id="12" w:name="_Toc199696172"/>
       <w:r>
         <w:rPr>
           <w:lang w:val="ru-RU"/>
@@ -2351,8 +2464,8 @@
         <w:t>Постановка задачи</w:t>
       </w:r>
       <w:bookmarkEnd w:id="9"/>
-      <w:bookmarkEnd w:id="10"/>
       <w:bookmarkEnd w:id="11"/>
+      <w:bookmarkEnd w:id="12"/>
     </w:p>
     <w:p>
       <w:pPr>
@@ -2371,12 +2484,7 @@
         </w:numPr>
       </w:pPr>
       <w:r>
-        <w:t>сайт должен содержать информацию о минералах в общем, классификации минералов, каждо</w:t>
-      </w:r>
-      <w:bookmarkStart w:id="12" w:name="_GoBack"/>
-      <w:bookmarkEnd w:id="12"/>
-      <w:r>
-        <w:t>м классе и каждом минерале в виде таблиц или энциклопедических статей;</w:t>
+        <w:t>сайт должен содержать информацию о минералах в общем, классификации минералов, каждом классе и каждом минерале в виде таблиц или энциклопедических статей;</w:t>
       </w:r>
     </w:p>
     <w:p>
@@ -2437,7 +2545,7 @@
       </w:pPr>
       <w:bookmarkStart w:id="13" w:name="_Toc199442812"/>
       <w:bookmarkStart w:id="14" w:name="_Toc199450452"/>
-      <w:bookmarkStart w:id="15" w:name="_Toc199493693"/>
+      <w:bookmarkStart w:id="15" w:name="_Toc199696173"/>
       <w:r>
         <w:lastRenderedPageBreak/>
         <w:t>Раздел 2. Обзор технологий разработки</w:t>
@@ -2464,9 +2572,6 @@
     <w:p>
       <w:pPr>
         <w:pStyle w:val="ae"/>
-        <w:rPr>
-          <w:lang w:val="en-US"/>
-        </w:rPr>
       </w:pPr>
       <w:r>
         <w:t xml:space="preserve">Средой разработки выступало приложение </w:t>
@@ -2574,7 +2679,7 @@
         </w:rPr>
       </w:pPr>
       <w:bookmarkStart w:id="17" w:name="_Toc199450453"/>
-      <w:bookmarkStart w:id="18" w:name="_Toc199493694"/>
+      <w:bookmarkStart w:id="18" w:name="_Toc199696174"/>
       <w:r>
         <w:rPr>
           <w:lang w:val="ru-RU"/>
@@ -2840,7 +2945,7 @@
         </w:rPr>
       </w:pPr>
       <w:bookmarkStart w:id="19" w:name="_Toc199450454"/>
-      <w:bookmarkStart w:id="20" w:name="_Toc199493695"/>
+      <w:bookmarkStart w:id="20" w:name="_Toc199696175"/>
       <w:r>
         <w:rPr>
           <w:lang w:val="ru-RU"/>
@@ -2930,7 +3035,7 @@
         </w:rPr>
       </w:pPr>
       <w:bookmarkStart w:id="21" w:name="_Toc199450455"/>
-      <w:bookmarkStart w:id="22" w:name="_Toc199493696"/>
+      <w:bookmarkStart w:id="22" w:name="_Toc199696176"/>
       <w:r>
         <w:rPr>
           <w:lang w:val="ru-RU"/>
@@ -2996,7 +3101,7 @@
       </w:pPr>
       <w:bookmarkStart w:id="23" w:name="_Toc199442815"/>
       <w:bookmarkStart w:id="24" w:name="_Toc199450456"/>
-      <w:bookmarkStart w:id="25" w:name="_Toc199493697"/>
+      <w:bookmarkStart w:id="25" w:name="_Toc199696177"/>
       <w:r>
         <w:rPr>
           <w:lang w:val="ru-RU"/>
@@ -3085,7 +3190,7 @@
           <w:lang w:val="ru-RU"/>
         </w:rPr>
       </w:pPr>
-      <w:bookmarkStart w:id="28" w:name="_Toc199493698"/>
+      <w:bookmarkStart w:id="28" w:name="_Toc199696178"/>
       <w:r>
         <w:rPr>
           <w:lang w:val="ru-RU"/>
@@ -3151,7 +3256,7 @@
       </w:pPr>
       <w:bookmarkStart w:id="29" w:name="_Toc199442817"/>
       <w:bookmarkStart w:id="30" w:name="_Toc199450458"/>
-      <w:bookmarkStart w:id="31" w:name="_Toc199493699"/>
+      <w:bookmarkStart w:id="31" w:name="_Toc199696179"/>
       <w:r>
         <w:rPr>
           <w:lang w:val="ru-RU"/>
@@ -3237,7 +3342,7 @@
       </w:pPr>
       <w:bookmarkStart w:id="32" w:name="_Toc199442818"/>
       <w:bookmarkStart w:id="33" w:name="_Toc199450459"/>
-      <w:bookmarkStart w:id="34" w:name="_Toc199493700"/>
+      <w:bookmarkStart w:id="34" w:name="_Toc199696180"/>
       <w:r>
         <w:rPr>
           <w:lang w:val="ru-RU"/>
@@ -3291,7 +3396,7 @@
       </w:pPr>
       <w:bookmarkStart w:id="35" w:name="_Toc199442819"/>
       <w:bookmarkStart w:id="36" w:name="_Toc199450460"/>
-      <w:bookmarkStart w:id="37" w:name="_Toc199493701"/>
+      <w:bookmarkStart w:id="37" w:name="_Toc199696181"/>
       <w:r>
         <w:rPr>
           <w:lang w:val="ru-RU"/>
@@ -3396,7 +3501,7 @@
       </w:pPr>
       <w:bookmarkStart w:id="38" w:name="_Toc199442820"/>
       <w:bookmarkStart w:id="39" w:name="_Toc199450461"/>
-      <w:bookmarkStart w:id="40" w:name="_Toc199493702"/>
+      <w:bookmarkStart w:id="40" w:name="_Toc199696182"/>
       <w:r>
         <w:rPr>
           <w:lang w:val="ru-RU"/>
@@ -3472,7 +3577,7 @@
       </w:pPr>
       <w:bookmarkStart w:id="41" w:name="_Toc199442821"/>
       <w:bookmarkStart w:id="42" w:name="_Toc199450462"/>
-      <w:bookmarkStart w:id="43" w:name="_Toc199493703"/>
+      <w:bookmarkStart w:id="43" w:name="_Toc199696183"/>
       <w:r>
         <w:lastRenderedPageBreak/>
         <w:t>Раздел 3. Описание реализации проекта</w:t>
@@ -3491,7 +3596,7 @@
       </w:pPr>
       <w:bookmarkStart w:id="44" w:name="_Toc199442822"/>
       <w:bookmarkStart w:id="45" w:name="_Toc199450463"/>
-      <w:bookmarkStart w:id="46" w:name="_Toc199493704"/>
+      <w:bookmarkStart w:id="46" w:name="_Toc199696184"/>
       <w:r>
         <w:rPr>
           <w:lang w:val="ru-RU"/>
@@ -3523,7 +3628,7 @@
       </w:pPr>
       <w:bookmarkStart w:id="47" w:name="_Toc199442823"/>
       <w:bookmarkStart w:id="48" w:name="_Toc199450464"/>
-      <w:bookmarkStart w:id="49" w:name="_Toc199493705"/>
+      <w:bookmarkStart w:id="49" w:name="_Toc199696185"/>
       <w:r>
         <w:lastRenderedPageBreak/>
         <w:t>ЗАКЛЮЧЕНИЕ</w:t>
@@ -3560,7 +3665,7 @@
       </w:pPr>
       <w:bookmarkStart w:id="50" w:name="_Toc199442824"/>
       <w:bookmarkStart w:id="51" w:name="_Toc199450465"/>
-      <w:bookmarkStart w:id="52" w:name="_Toc199493706"/>
+      <w:bookmarkStart w:id="52" w:name="_Toc199696186"/>
       <w:r>
         <w:lastRenderedPageBreak/>
         <w:t>СПИСОК ИСПОЛЬЗОВАННЫХ И</w:t>
@@ -3579,12 +3684,15 @@
           <w:rFonts w:ascii="Times New Roman" w:hAnsi="Times New Roman" w:cs="Times New Roman"/>
         </w:rPr>
       </w:pPr>
-      <w:r>
-        <w:rPr>
-          <w:rFonts w:ascii="Times New Roman" w:hAnsi="Times New Roman" w:cs="Times New Roman"/>
-        </w:rPr>
-        <w:t>https://code.tutsplus.com/code-your-first-api-with-nodejs-and-express-understanding-rest-apis--cms-31697t</w:t>
-      </w:r>
+      <w:hyperlink r:id="rId10" w:history="1">
+        <w:r>
+          <w:rPr>
+            <w:rStyle w:val="a8"/>
+            <w:rFonts w:ascii="Times New Roman" w:hAnsi="Times New Roman" w:cs="Times New Roman"/>
+          </w:rPr>
+          <w:t>https://code.tutsplus.com/code-your-first-api-with-nodejs-and-express-understanding-rest-apis--cms-31697t</w:t>
+        </w:r>
+      </w:hyperlink>
     </w:p>
     <w:p>
       <w:pPr>
@@ -3593,6 +3701,37 @@
           <w:rFonts w:ascii="Times New Roman" w:hAnsi="Times New Roman" w:cs="Times New Roman"/>
         </w:rPr>
       </w:pPr>
+      <w:hyperlink r:id="rId11" w:anchor="anchor17437580186377874" w:history="1">
+        <w:r>
+          <w:rPr>
+            <w:rStyle w:val="a8"/>
+            <w:rFonts w:ascii="Times New Roman" w:hAnsi="Times New Roman" w:cs="Times New Roman"/>
+          </w:rPr>
+          <w:t>https://hi-tech.mail.ru/review/125020-internet/#anchor17437580186377874</w:t>
+        </w:r>
+      </w:hyperlink>
+    </w:p>
+    <w:p>
+      <w:pPr>
+        <w:spacing w:line="360" w:lineRule="auto"/>
+        <w:rPr>
+          <w:rFonts w:ascii="Times New Roman" w:hAnsi="Times New Roman" w:cs="Times New Roman"/>
+        </w:rPr>
+      </w:pPr>
+      <w:r>
+        <w:rPr>
+          <w:rFonts w:ascii="Times New Roman" w:hAnsi="Times New Roman" w:cs="Times New Roman"/>
+        </w:rPr>
+        <w:t>https://trends.rbc.ru/trends/industry/6223a37a9a79472fe845c934</w:t>
+      </w:r>
+    </w:p>
+    <w:p>
+      <w:pPr>
+        <w:spacing w:line="360" w:lineRule="auto"/>
+        <w:rPr>
+          <w:rFonts w:ascii="Times New Roman" w:hAnsi="Times New Roman" w:cs="Times New Roman"/>
+        </w:rPr>
+      </w:pPr>
       <w:r>
         <w:rPr>
           <w:rFonts w:ascii="Times New Roman" w:hAnsi="Times New Roman" w:cs="Times New Roman"/>
@@ -3607,12 +3746,15 @@
           <w:rFonts w:ascii="Times New Roman" w:hAnsi="Times New Roman" w:cs="Times New Roman"/>
         </w:rPr>
       </w:pPr>
-      <w:r>
-        <w:rPr>
-          <w:rFonts w:ascii="Times New Roman" w:hAnsi="Times New Roman" w:cs="Times New Roman"/>
-        </w:rPr>
-        <w:t>https://skyeng.ru/magazine/wiki/it-industriya/chto-takoe-internet-resursy/</w:t>
-      </w:r>
+      <w:hyperlink r:id="rId12" w:history="1">
+        <w:r>
+          <w:rPr>
+            <w:rStyle w:val="a8"/>
+            <w:rFonts w:ascii="Times New Roman" w:hAnsi="Times New Roman" w:cs="Times New Roman"/>
+          </w:rPr>
+          <w:t>https://skyeng.ru/magazine/wiki/it-industriya/chto-takoe-internet-resursy/</w:t>
+        </w:r>
+      </w:hyperlink>
     </w:p>
     <w:p>
       <w:pPr>
@@ -3625,6 +3767,20 @@
         <w:rPr>
           <w:rFonts w:ascii="Times New Roman" w:hAnsi="Times New Roman" w:cs="Times New Roman"/>
         </w:rPr>
+        <w:t>https://www.similarweb.com/ru/top-websites/reference-materials/dictionaries-and-encyclopedias/</w:t>
+      </w:r>
+    </w:p>
+    <w:p>
+      <w:pPr>
+        <w:spacing w:line="360" w:lineRule="auto"/>
+        <w:rPr>
+          <w:rFonts w:ascii="Times New Roman" w:hAnsi="Times New Roman" w:cs="Times New Roman"/>
+        </w:rPr>
+      </w:pPr>
+      <w:r>
+        <w:rPr>
+          <w:rFonts w:ascii="Times New Roman" w:hAnsi="Times New Roman" w:cs="Times New Roman"/>
+        </w:rPr>
         <w:t>https://developer.mozilla.org/ru/docs/Web/JavaScript</w:t>
       </w:r>
     </w:p>
@@ -3653,7 +3809,7 @@
         <w:rPr>
           <w:rFonts w:ascii="Times New Roman" w:hAnsi="Times New Roman" w:cs="Times New Roman"/>
         </w:rPr>
-        <w:t>https://ru.wikipedia.org/wiki/HTML</w:t>
+        <w:t>https://ru.hexlet.io/blog/posts/chto-takoe-visual-studio-code</w:t>
       </w:r>
     </w:p>
     <w:p>
@@ -3663,35 +3819,7 @@
           <w:rFonts w:ascii="Times New Roman" w:hAnsi="Times New Roman" w:cs="Times New Roman"/>
         </w:rPr>
       </w:pPr>
-      <w:r>
-        <w:rPr>
-          <w:rFonts w:ascii="Times New Roman" w:hAnsi="Times New Roman" w:cs="Times New Roman"/>
-        </w:rPr>
-        <w:t>https://ru.hexlet.io/blog/posts/chto-takoe-visual-studio-code</w:t>
-      </w:r>
-    </w:p>
-    <w:p>
-      <w:pPr>
-        <w:spacing w:line="360" w:lineRule="auto"/>
-        <w:rPr>
-          <w:rFonts w:ascii="Times New Roman" w:hAnsi="Times New Roman" w:cs="Times New Roman"/>
-        </w:rPr>
-      </w:pPr>
-      <w:r>
-        <w:rPr>
-          <w:rFonts w:ascii="Times New Roman" w:hAnsi="Times New Roman" w:cs="Times New Roman"/>
-        </w:rPr>
-        <w:t>https://ru.wikipedia.org/wiki/MySQL</w:t>
-      </w:r>
-    </w:p>
-    <w:p>
-      <w:pPr>
-        <w:spacing w:line="360" w:lineRule="auto"/>
-        <w:rPr>
-          <w:rFonts w:ascii="Times New Roman" w:hAnsi="Times New Roman" w:cs="Times New Roman"/>
-        </w:rPr>
-      </w:pPr>
-      <w:hyperlink r:id="rId10" w:history="1">
+      <w:hyperlink r:id="rId13" w:history="1">
         <w:r>
           <w:rPr>
             <w:rStyle w:val="a8"/>
@@ -3776,7 +3904,7 @@
           <w:rFonts w:ascii="Times New Roman" w:hAnsi="Times New Roman" w:cs="Times New Roman"/>
         </w:rPr>
       </w:pPr>
-      <w:hyperlink r:id="rId11" w:history="1">
+      <w:hyperlink r:id="rId14" w:history="1">
         <w:r>
           <w:rPr>
             <w:rStyle w:val="a8"/>
@@ -3793,7 +3921,7 @@
           <w:rFonts w:ascii="Times New Roman" w:hAnsi="Times New Roman" w:cs="Times New Roman"/>
         </w:rPr>
       </w:pPr>
-      <w:hyperlink r:id="rId12" w:history="1">
+      <w:hyperlink r:id="rId15" w:history="1">
         <w:r>
           <w:rPr>
             <w:rStyle w:val="a8"/>
@@ -3810,7 +3938,7 @@
           <w:rFonts w:ascii="Times New Roman" w:hAnsi="Times New Roman" w:cs="Times New Roman"/>
         </w:rPr>
       </w:pPr>
-      <w:hyperlink r:id="rId13" w:history="1">
+      <w:hyperlink r:id="rId16" w:history="1">
         <w:r>
           <w:rPr>
             <w:rStyle w:val="a8"/>
@@ -3827,15 +3955,26 @@
           <w:rFonts w:ascii="Times New Roman" w:hAnsi="Times New Roman" w:cs="Times New Roman"/>
         </w:rPr>
       </w:pPr>
-      <w:r>
-        <w:rPr>
-          <w:rFonts w:ascii="Times New Roman" w:hAnsi="Times New Roman" w:cs="Times New Roman"/>
-        </w:rPr>
-        <w:t>https://webyog.com/product/sqlyog/</w:t>
-      </w:r>
+      <w:hyperlink r:id="rId17" w:history="1">
+        <w:r>
+          <w:rPr>
+            <w:rStyle w:val="a8"/>
+            <w:rFonts w:ascii="Times New Roman" w:hAnsi="Times New Roman" w:cs="Times New Roman"/>
+          </w:rPr>
+          <w:t>https://webyog.com/product/sqlyog/</w:t>
+        </w:r>
+      </w:hyperlink>
+    </w:p>
+    <w:p>
+      <w:pPr>
+        <w:spacing w:line="360" w:lineRule="auto"/>
+        <w:rPr>
+          <w:rFonts w:ascii="Times New Roman" w:hAnsi="Times New Roman" w:cs="Times New Roman"/>
+        </w:rPr>
+      </w:pPr>
     </w:p>
     <w:sectPr>
-      <w:footerReference w:type="default" r:id="rId14"/>
+      <w:footerReference w:type="default" r:id="rId18"/>
       <w:pgSz w:w="11906" w:h="16838"/>
       <w:pgMar w:top="851" w:right="567" w:bottom="851" w:left="1418" w:header="709" w:footer="709" w:gutter="0"/>
       <w:cols w:space="708"/>
@@ -3964,7 +4103,7 @@
           <w:rPr>
             <w:noProof/>
           </w:rPr>
-          <w:t>14</w:t>
+          <w:t>8</w:t>
         </w:r>
         <w:r>
           <w:fldChar w:fldCharType="end"/>
@@ -5986,7 +6125,7 @@
 </file>
 
 <file path=customXml/itemProps1.xml><?xml version="1.0" encoding="utf-8"?>
-<ds:datastoreItem xmlns:ds="http://schemas.openxmlformats.org/officeDocument/2006/customXml" ds:itemID="{3E069AED-F259-4C7D-8DD9-A13DD60BB2D4}">
+<ds:datastoreItem xmlns:ds="http://schemas.openxmlformats.org/officeDocument/2006/customXml" ds:itemID="{7C231598-330F-496A-A8B2-23CBA5FFAC8A}">
   <ds:schemaRefs>
     <ds:schemaRef ds:uri="http://schemas.openxmlformats.org/officeDocument/2006/bibliography"/>
   </ds:schemaRefs>

</xml_diff>